<commit_message>
Finished Sprint3 Reflection (Implementation)
</commit_message>
<xml_diff>
--- a/_Documentation/Sprint Reviews/Sprint 3 Reflection.docx
+++ b/_Documentation/Sprint Reviews/Sprint 3 Reflection.docx
@@ -1,6 +1,6 @@
 
-<file path=word/document2.xml><?xml version="1.0" encoding="utf-8"?>
-<w:document xmlns:wpc="http://schemas.microsoft.com/office/word/2010/wordprocessingCanvas" xmlns:mc="http://schemas.openxmlformats.org/markup-compatibility/2006" xmlns:o="urn:schemas-microsoft-com:office:office" xmlns:r="http://schemas.openxmlformats.org/officeDocument/2006/relationships" xmlns:m="http://schemas.openxmlformats.org/officeDocument/2006/math" xmlns:v="urn:schemas-microsoft-com:vml" xmlns:wp14="http://schemas.microsoft.com/office/word/2010/wordprocessingDrawing" xmlns:wp="http://schemas.openxmlformats.org/drawingml/2006/wordprocessingDrawing" xmlns:w10="urn:schemas-microsoft-com:office:word" xmlns:w="http://schemas.openxmlformats.org/wordprocessingml/2006/main" xmlns:w14="http://schemas.microsoft.com/office/word/2010/wordml" xmlns:w15="http://schemas.microsoft.com/office/word/2012/wordml" xmlns:wpg="http://schemas.microsoft.com/office/word/2010/wordprocessingGroup" xmlns:wpi="http://schemas.microsoft.com/office/word/2010/wordprocessingInk" xmlns:wne="http://schemas.microsoft.com/office/word/2006/wordml" xmlns:wps="http://schemas.microsoft.com/office/word/2010/wordprocessingShape" mc:Ignorable="w14 w15 wp14">
+<file path=word/document.xml><?xml version="1.0" encoding="utf-8"?>
+<w:document xmlns:wpc="http://schemas.microsoft.com/office/word/2010/wordprocessingCanvas" xmlns:cx="http://schemas.microsoft.com/office/drawing/2014/chartex" xmlns:cx1="http://schemas.microsoft.com/office/drawing/2015/9/8/chartex" xmlns:cx2="http://schemas.microsoft.com/office/drawing/2015/10/21/chartex" xmlns:cx3="http://schemas.microsoft.com/office/drawing/2016/5/9/chartex" xmlns:cx4="http://schemas.microsoft.com/office/drawing/2016/5/10/chartex" xmlns:cx5="http://schemas.microsoft.com/office/drawing/2016/5/11/chartex" xmlns:cx6="http://schemas.microsoft.com/office/drawing/2016/5/12/chartex" xmlns:cx7="http://schemas.microsoft.com/office/drawing/2016/5/13/chartex" xmlns:cx8="http://schemas.microsoft.com/office/drawing/2016/5/14/chartex" xmlns:mc="http://schemas.openxmlformats.org/markup-compatibility/2006" xmlns:aink="http://schemas.microsoft.com/office/drawing/2016/ink" xmlns:am3d="http://schemas.microsoft.com/office/drawing/2017/model3d" xmlns:o="urn:schemas-microsoft-com:office:office" xmlns:r="http://schemas.openxmlformats.org/officeDocument/2006/relationships" xmlns:m="http://schemas.openxmlformats.org/officeDocument/2006/math" xmlns:v="urn:schemas-microsoft-com:vml" xmlns:wp14="http://schemas.microsoft.com/office/word/2010/wordprocessingDrawing" xmlns:wp="http://schemas.openxmlformats.org/drawingml/2006/wordprocessingDrawing" xmlns:w10="urn:schemas-microsoft-com:office:word" xmlns:w="http://schemas.openxmlformats.org/wordprocessingml/2006/main" xmlns:w14="http://schemas.microsoft.com/office/word/2010/wordml" xmlns:w15="http://schemas.microsoft.com/office/word/2012/wordml" xmlns:w16cid="http://schemas.microsoft.com/office/word/2016/wordml/cid" xmlns:w16se="http://schemas.microsoft.com/office/word/2015/wordml/symex" xmlns:wpg="http://schemas.microsoft.com/office/word/2010/wordprocessingGroup" xmlns:wpi="http://schemas.microsoft.com/office/word/2010/wordprocessingInk" xmlns:wne="http://schemas.microsoft.com/office/word/2006/wordml" xmlns:wps="http://schemas.microsoft.com/office/word/2010/wordprocessingShape" mc:Ignorable="w14 w15 w16se w16cid wp14">
   <w:body>
     <w:p>
       <w:pPr>
@@ -8,40 +8,27 @@
       </w:pPr>
       <w:r>
         <w:rPr>
-          <w:rFonts w:ascii="Calibri" w:hAnsi="Calibri" w:eastAsia="Calibri" w:cs="Calibri"/>
-          <w:b w:val="1"/>
-          <w:bCs w:val="1"/>
-          <w:noProof w:val="0"/>
-          <w:sz w:val="22"/>
-          <w:szCs w:val="22"/>
-          <w:lang w:val="en-US"/>
+          <w:rFonts w:ascii="Calibri" w:eastAsia="Calibri" w:hAnsi="Calibri" w:cs="Calibri"/>
+          <w:b/>
+          <w:bCs/>
         </w:rPr>
         <w:t>Sprint 3 Reflection</w:t>
       </w:r>
     </w:p>
     <w:p>
       <w:pPr>
-        <w:pStyle w:val="Normal"/>
         <w:spacing w:line="257" w:lineRule="auto"/>
         <w:rPr>
-          <w:rFonts w:ascii="Calibri" w:hAnsi="Calibri" w:eastAsia="Calibri" w:cs="Calibri"/>
-          <w:b w:val="1"/>
-          <w:bCs w:val="1"/>
-          <w:noProof w:val="0"/>
-          <w:sz w:val="22"/>
-          <w:szCs w:val="22"/>
-          <w:lang w:val="en-US"/>
+          <w:rFonts w:ascii="Calibri" w:eastAsia="Calibri" w:hAnsi="Calibri" w:cs="Calibri"/>
+          <w:b/>
+          <w:bCs/>
         </w:rPr>
       </w:pPr>
       <w:r>
         <w:rPr>
-          <w:rFonts w:ascii="Calibri" w:hAnsi="Calibri" w:eastAsia="Calibri" w:cs="Calibri"/>
-          <w:b w:val="1"/>
-          <w:bCs w:val="1"/>
-          <w:noProof w:val="0"/>
-          <w:sz w:val="22"/>
-          <w:szCs w:val="22"/>
-          <w:lang w:val="en-US"/>
+          <w:rFonts w:ascii="Calibri" w:eastAsia="Calibri" w:hAnsi="Calibri" w:cs="Calibri"/>
+          <w:b/>
+          <w:bCs/>
         </w:rPr>
         <w:t>Team Number: 4</w:t>
       </w:r>
@@ -49,95 +36,58 @@
     <w:p>
       <w:pPr>
         <w:spacing w:line="276" w:lineRule="auto"/>
-        <w:ind w:left="0"/>
       </w:pPr>
       <w:r>
         <w:rPr>
-          <w:rFonts w:ascii="Calibri" w:hAnsi="Calibri" w:eastAsia="Calibri" w:cs="Calibri"/>
-          <w:noProof w:val="0"/>
-          <w:sz w:val="22"/>
-          <w:szCs w:val="22"/>
-          <w:lang w:val="en-US"/>
+          <w:rFonts w:ascii="Calibri" w:eastAsia="Calibri" w:hAnsi="Calibri" w:cs="Calibri"/>
         </w:rPr>
         <w:t>Hunter Figgs</w:t>
       </w:r>
       <w:r>
         <w:rPr>
-          <w:rFonts w:ascii="Calibri" w:hAnsi="Calibri" w:eastAsia="Calibri" w:cs="Calibri"/>
-          <w:noProof w:val="0"/>
-          <w:sz w:val="22"/>
-          <w:szCs w:val="22"/>
-          <w:lang w:val="en-US"/>
+          <w:rFonts w:ascii="Calibri" w:eastAsia="Calibri" w:hAnsi="Calibri" w:cs="Calibri"/>
         </w:rPr>
         <w:t xml:space="preserve">, </w:t>
       </w:r>
       <w:r>
         <w:rPr>
-          <w:rFonts w:ascii="Calibri" w:hAnsi="Calibri" w:eastAsia="Calibri" w:cs="Calibri"/>
-          <w:noProof w:val="0"/>
-          <w:sz w:val="22"/>
-          <w:szCs w:val="22"/>
-          <w:lang w:val="en-US"/>
+          <w:rFonts w:ascii="Calibri" w:eastAsia="Calibri" w:hAnsi="Calibri" w:cs="Calibri"/>
         </w:rPr>
         <w:t>Jared Perkin</w:t>
       </w:r>
       <w:r>
         <w:rPr>
-          <w:rFonts w:ascii="Calibri" w:hAnsi="Calibri" w:eastAsia="Calibri" w:cs="Calibri"/>
-          <w:noProof w:val="0"/>
-          <w:sz w:val="22"/>
-          <w:szCs w:val="22"/>
-          <w:lang w:val="en-US"/>
+          <w:rFonts w:ascii="Calibri" w:eastAsia="Calibri" w:hAnsi="Calibri" w:cs="Calibri"/>
         </w:rPr>
         <w:t xml:space="preserve">s, </w:t>
       </w:r>
       <w:r>
         <w:rPr>
-          <w:rFonts w:ascii="Calibri" w:hAnsi="Calibri" w:eastAsia="Calibri" w:cs="Calibri"/>
-          <w:noProof w:val="0"/>
-          <w:sz w:val="22"/>
-          <w:szCs w:val="22"/>
-          <w:lang w:val="en-US"/>
+          <w:rFonts w:ascii="Calibri" w:eastAsia="Calibri" w:hAnsi="Calibri" w:cs="Calibri"/>
         </w:rPr>
         <w:t>Sergei Fedulov</w:t>
       </w:r>
       <w:r>
         <w:rPr>
-          <w:rFonts w:ascii="Calibri" w:hAnsi="Calibri" w:eastAsia="Calibri" w:cs="Calibri"/>
-          <w:noProof w:val="0"/>
-          <w:sz w:val="22"/>
-          <w:szCs w:val="22"/>
-          <w:lang w:val="en-US"/>
+          <w:rFonts w:ascii="Calibri" w:eastAsia="Calibri" w:hAnsi="Calibri" w:cs="Calibri"/>
         </w:rPr>
         <w:t xml:space="preserve">, </w:t>
       </w:r>
       <w:r>
         <w:rPr>
-          <w:rFonts w:ascii="Calibri" w:hAnsi="Calibri" w:eastAsia="Calibri" w:cs="Calibri"/>
-          <w:noProof w:val="0"/>
-          <w:sz w:val="22"/>
-          <w:szCs w:val="22"/>
-          <w:lang w:val="en-US"/>
+          <w:rFonts w:ascii="Calibri" w:eastAsia="Calibri" w:hAnsi="Calibri" w:cs="Calibri"/>
         </w:rPr>
         <w:t>Patrick Haughn</w:t>
       </w:r>
       <w:r>
         <w:rPr>
-          <w:rFonts w:ascii="Calibri" w:hAnsi="Calibri" w:eastAsia="Calibri" w:cs="Calibri"/>
-          <w:noProof w:val="0"/>
-          <w:sz w:val="22"/>
-          <w:szCs w:val="22"/>
-          <w:lang w:val="en-US"/>
+          <w:rFonts w:ascii="Calibri" w:eastAsia="Calibri" w:hAnsi="Calibri" w:cs="Calibri"/>
         </w:rPr>
         <w:t xml:space="preserve">, </w:t>
       </w:r>
       <w:r>
         <w:rPr>
-          <w:rFonts w:ascii="Calibri" w:hAnsi="Calibri" w:eastAsia="Calibri" w:cs="Calibri"/>
-          <w:noProof w:val="0"/>
-          <w:sz w:val="22"/>
-          <w:szCs w:val="22"/>
-          <w:lang w:val="en-US"/>
+          <w:rFonts w:ascii="Calibri" w:eastAsia="Calibri" w:hAnsi="Calibri" w:cs="Calibri"/>
         </w:rPr>
         <w:t>Jeffrey Gaydos</w:t>
       </w:r>
@@ -145,15 +95,10 @@
     <w:p>
       <w:pPr>
         <w:spacing w:line="276" w:lineRule="auto"/>
-        <w:ind w:left="0"/>
       </w:pPr>
       <w:r>
         <w:rPr>
-          <w:rFonts w:ascii="Calibri" w:hAnsi="Calibri" w:eastAsia="Calibri" w:cs="Calibri"/>
-          <w:noProof w:val="0"/>
-          <w:sz w:val="22"/>
-          <w:szCs w:val="22"/>
-          <w:lang w:val="en-US"/>
+          <w:rFonts w:ascii="Calibri" w:eastAsia="Calibri" w:hAnsi="Calibri" w:cs="Calibri"/>
         </w:rPr>
         <w:t>CSE 3902, Professor Boggus</w:t>
       </w:r>
@@ -161,87 +106,113 @@
     <w:p>
       <w:pPr>
         <w:spacing w:line="276" w:lineRule="auto"/>
-        <w:ind w:left="0"/>
       </w:pPr>
       <w:r>
         <w:rPr>
-          <w:rFonts w:ascii="Calibri" w:hAnsi="Calibri" w:eastAsia="Calibri" w:cs="Calibri"/>
-          <w:noProof w:val="0"/>
-          <w:sz w:val="22"/>
-          <w:szCs w:val="22"/>
-          <w:lang w:val="en-US"/>
+          <w:rFonts w:ascii="Calibri" w:eastAsia="Calibri" w:hAnsi="Calibri" w:cs="Calibri"/>
         </w:rPr>
         <w:t>26 October 2020</w:t>
       </w:r>
     </w:p>
     <w:p>
       <w:pPr>
-        <w:pStyle w:val="Normal"/>
         <w:spacing w:line="276" w:lineRule="auto"/>
-        <w:ind w:left="0"/>
-        <w:rPr>
-          <w:rFonts w:ascii="Calibri" w:hAnsi="Calibri" w:eastAsia="Calibri" w:cs="Calibri"/>
-          <w:noProof w:val="0"/>
-          <w:sz w:val="22"/>
-          <w:szCs w:val="22"/>
-          <w:lang w:val="en-US"/>
+        <w:rPr>
+          <w:rFonts w:ascii="Calibri" w:eastAsia="Calibri" w:hAnsi="Calibri" w:cs="Calibri"/>
         </w:rPr>
       </w:pPr>
     </w:p>
     <w:p>
       <w:pPr>
-        <w:pStyle w:val="Normal"/>
         <w:spacing w:line="276" w:lineRule="auto"/>
-        <w:ind w:left="0"/>
-        <w:rPr>
-          <w:rFonts w:ascii="Calibri" w:hAnsi="Calibri" w:eastAsia="Calibri" w:cs="Calibri"/>
-          <w:noProof w:val="0"/>
-          <w:sz w:val="22"/>
-          <w:szCs w:val="22"/>
+        <w:rPr>
+          <w:rFonts w:ascii="Calibri" w:eastAsia="Calibri" w:hAnsi="Calibri" w:cs="Calibri"/>
           <w:u w:val="single"/>
-          <w:lang w:val="en-US"/>
         </w:rPr>
       </w:pPr>
       <w:r>
         <w:rPr>
-          <w:rFonts w:ascii="Calibri" w:hAnsi="Calibri" w:eastAsia="Calibri" w:cs="Calibri"/>
-          <w:noProof w:val="0"/>
-          <w:sz w:val="22"/>
-          <w:szCs w:val="22"/>
+          <w:rFonts w:ascii="Calibri" w:eastAsia="Calibri" w:hAnsi="Calibri" w:cs="Calibri"/>
           <w:u w:val="single"/>
-          <w:lang w:val="en-US"/>
         </w:rPr>
         <w:t>Summary:</w:t>
       </w:r>
     </w:p>
     <w:p>
+      <w:r>
+        <w:t xml:space="preserve">For sprint 3 the team got off to a bad start. We were all very busy for the start of the sprint, and no one managed to get a solid amount of work done. We managed to meet and agree on how each branch should communicate and what design patterns we should </w:t>
+      </w:r>
+      <w:r>
+        <w:t>use. Near the middle of the sprint, we really began to tackle the work and get through everything, even as new issues arose. Our biggest issue for this sprint was definite</w:t>
+      </w:r>
+      <w:r>
+        <w:t xml:space="preserve">ly </w:t>
+      </w:r>
+      <w:r>
+        <w:t xml:space="preserve">time, which played against us as other courses littered us with labs, projects, and midterms. In the end, we still pulled the sprint through to a good place and completed most of the required features for the sprint, </w:t>
+      </w:r>
+      <w:r>
+        <w:t>along with tackling the bugs that came with them.</w:t>
+      </w:r>
+    </w:p>
+    <w:p>
       <w:pPr>
-        <w:pStyle w:val="Normal"/>
+        <w:rPr>
+          <w:u w:val="single"/>
+        </w:rPr>
       </w:pPr>
       <w:r>
-        <w:rPr/>
-        <w:t xml:space="preserve">For sprint 3 the team got off to a bad start. We were all very busy for the start of the sprint, and no one managed to get a solid amount of work done. We managed to meet and agree on how each branch should communicate and what design patterns we should </w:t>
-      </w:r>
-      <w:r>
-        <w:rPr/>
-        <w:t>use. Near the middle of the sprint, we really began to tackle the work and get through everything, even as new issues arose. Our biggest issue for this sprint was definite</w:t>
-      </w:r>
-      <w:r>
-        <w:rPr/>
-        <w:t xml:space="preserve">ly </w:t>
-      </w:r>
-      <w:r>
-        <w:rPr/>
-        <w:t xml:space="preserve">time, which played against us as other courses littered us with labs, projects, and midterms. In the end, we still pulled the sprint through to a good place and completed most of the required features for the sprint, </w:t>
-      </w:r>
-      <w:r>
-        <w:rPr/>
-        <w:t>along with tackling the bugs that came with them.</w:t>
+        <w:rPr>
+          <w:u w:val="single"/>
+        </w:rPr>
+        <w:t>Planning and Documentation:</w:t>
+      </w:r>
+    </w:p>
+    <w:p>
+      <w:r>
+        <w:t>Burndown chart, task board picture needed</w:t>
+      </w:r>
+    </w:p>
+    <w:p>
+      <w:r>
+        <w:t>Our burndown chart had a rough start, this w</w:t>
+      </w:r>
+      <w:r>
+        <w:t>as a result of creating large tasks at the beginning and not sp</w:t>
+      </w:r>
+      <w:r>
+        <w:t xml:space="preserve">litting them up into smaller tasks. As a </w:t>
+      </w:r>
+      <w:r>
+        <w:t>result,</w:t>
+      </w:r>
+      <w:r>
+        <w:t xml:space="preserve"> it took us a decent amount of time to finish the init</w:t>
+      </w:r>
+      <w:r>
+        <w:t xml:space="preserve">ial tasks. When we did get around to splitting them up into smaller tasks </w:t>
+      </w:r>
+      <w:r>
+        <w:t xml:space="preserve">we ended up with a large spike in remaining work and were in a bit of </w:t>
+      </w:r>
+      <w:r>
+        <w:t xml:space="preserve">a rush to complete them. Our late start due to </w:t>
+      </w:r>
+      <w:r>
+        <w:t xml:space="preserve">work and responsibilities we had in our lives </w:t>
+      </w:r>
+      <w:r>
+        <w:t xml:space="preserve">did not set us up well to keep up with the ideal trend given in the graph. </w:t>
+      </w:r>
+      <w:r>
+        <w:t xml:space="preserve">Bugs and issues that popped up also made this difficult to maintain as they added additional </w:t>
+      </w:r>
+      <w:r>
+        <w:t>tasks to our task board.</w:t>
       </w:r>
     </w:p>
     <w:p>
       <w:pPr>
-        <w:pStyle w:val="Normal"/>
         <w:rPr>
           <w:u w:val="single"/>
         </w:rPr>
@@ -250,357 +221,158 @@
         <w:rPr>
           <w:u w:val="single"/>
         </w:rPr>
-        <w:t>Planning and Documentation:</w:t>
+        <w:t>Implementation:</w:t>
+      </w:r>
+    </w:p>
+    <w:p>
+      <w:r>
+        <w:t xml:space="preserve">Overall, the team was able to create a minimum viable product that met the main requirements for this sprint. </w:t>
+      </w:r>
+      <w:r>
+        <w:t>Once the team had a foundation for how the collisions would be detected and communicated to the handler, we found many bugs related to both handling and detecting. One of the main issues was found in how hitboxes were being determined, passed, and updated, and many hitboxes were incorrect or inconsistent. This led to the development of a class devoted to debugging which contained a function to show hitboxes. All known hitbox bugs were fixed in the final submission. The other main issue had to do with when the collision handling code interfered with future collisions. For example, the knockback applied to enemies and the player caused issues by moving the hitboxes so far into each other that our detection mechanics believed them to be colliding from the opposite side.</w:t>
+      </w:r>
+      <w:r>
+        <w:t xml:space="preserve"> Once this issue was sorted out, our full collision mechanics seemed to work for all cases. </w:t>
+      </w:r>
+    </w:p>
+    <w:p>
+      <w:r>
+        <w:t>The remaining small issues that will be fixed in future sprints involve tweaking parameters to better match the actual NES version of the game. In general, movement in our game is too fast</w:t>
+      </w:r>
+      <w:r>
+        <w:t xml:space="preserve">, and there are </w:t>
+      </w:r>
+      <w:r>
+        <w:lastRenderedPageBreak/>
+        <w:t>small issues when it comes to cooldowns and how frequently an action can be repeated. Also, some particles are missing from the submission. The team plans to fix these issues in future sprints</w:t>
+      </w:r>
+      <w:bookmarkStart w:id="0" w:name="_GoBack"/>
+      <w:bookmarkEnd w:id="0"/>
+      <w:r>
+        <w:t>.</w:t>
       </w:r>
     </w:p>
     <w:p>
       <w:pPr>
-        <w:pStyle w:val="Normal"/>
+        <w:rPr>
+          <w:u w:val="single"/>
+        </w:rPr>
       </w:pPr>
       <w:r>
-        <w:rPr/>
-        <w:t xml:space="preserve">Burndown chart, </w:t>
-      </w:r>
-      <w:r>
-        <w:rPr/>
-        <w:t>task board picture needed</w:t>
-      </w:r>
-    </w:p>
-    <w:p>
-      <w:pPr>
-        <w:pStyle w:val="Normal"/>
-      </w:pPr>
-      <w:r>
-        <w:rPr/>
-        <w:t xml:space="preserve">Our burndown </w:t>
-      </w:r>
-      <w:r>
-        <w:rPr/>
-        <w:t>chart</w:t>
-      </w:r>
-      <w:r>
-        <w:rPr/>
-        <w:t xml:space="preserve"> had a rough start, this w</w:t>
-      </w:r>
-      <w:r>
-        <w:rPr/>
-        <w:t>as a result of creating large tasks at the beginning and not sp</w:t>
-      </w:r>
-      <w:r>
-        <w:rPr/>
-        <w:t xml:space="preserve">litting them up into smaller tasks. As a </w:t>
-      </w:r>
-      <w:r>
-        <w:rPr/>
-        <w:t>result,</w:t>
-      </w:r>
-      <w:r>
-        <w:rPr/>
-        <w:t xml:space="preserve"> it took us a decent amount of time to finish the init</w:t>
-      </w:r>
-      <w:r>
-        <w:rPr/>
-        <w:t xml:space="preserve">ial </w:t>
-      </w:r>
-      <w:r>
-        <w:rPr/>
-        <w:t xml:space="preserve">tasks. When we did get around to splitting them up into smaller tasks </w:t>
-      </w:r>
-      <w:r>
-        <w:rPr/>
-        <w:t xml:space="preserve">we ended up with a large spike in remaining work and were in a bit of </w:t>
-      </w:r>
-      <w:r>
-        <w:rPr/>
-        <w:t xml:space="preserve">a rush to complete them. Our late start due to </w:t>
-      </w:r>
-      <w:r>
-        <w:rPr/>
-        <w:t xml:space="preserve">work and responsibilities we had in our lives </w:t>
-      </w:r>
-      <w:r>
-        <w:rPr/>
-        <w:t xml:space="preserve">did not set us up well to keep up with the ideal trend given in the graph. </w:t>
-      </w:r>
-      <w:r>
-        <w:rPr/>
-        <w:t xml:space="preserve">Bugs and issues that popped up also made this difficult to maintain as they added additional </w:t>
-      </w:r>
-      <w:r>
-        <w:rPr/>
-        <w:t>tasks to our task board.</w:t>
-      </w:r>
-    </w:p>
-    <w:p>
-      <w:pPr>
-        <w:pStyle w:val="Normal"/>
         <w:rPr>
           <w:u w:val="single"/>
         </w:rPr>
-      </w:pPr>
+        <w:t>Code Quality</w:t>
+      </w:r>
       <w:r>
         <w:rPr>
           <w:u w:val="single"/>
         </w:rPr>
-        <w:t>Implementation:</w:t>
-      </w:r>
-    </w:p>
-    <w:p>
-      <w:pPr>
-        <w:pStyle w:val="Normal"/>
-        <w:rPr>
-          <w:u w:val="none"/>
-        </w:rPr>
-      </w:pPr>
-    </w:p>
-    <w:p>
-      <w:pPr>
-        <w:pStyle w:val="Normal"/>
-        <w:rPr>
-          <w:u w:val="single"/>
-        </w:rPr>
-      </w:pPr>
-      <w:r>
-        <w:rPr>
-          <w:u w:val="single"/>
-        </w:rPr>
-        <w:t>Code Quality</w:t>
-      </w:r>
-      <w:r>
-        <w:rPr>
-          <w:u w:val="single"/>
-        </w:rPr>
         <w:t>:</w:t>
       </w:r>
     </w:p>
     <w:p>
-      <w:pPr>
-        <w:pStyle w:val="Normal"/>
-        <w:rPr>
-          <w:u w:val="none"/>
-        </w:rPr>
-      </w:pPr>
-      <w:r>
-        <w:rPr>
-          <w:u w:val="none"/>
-        </w:rPr>
+      <w:r>
         <w:t>Moving past Sprint 2 and into Sprint 3, we made some changes that would positively impact</w:t>
       </w:r>
       <w:r>
-        <w:rPr>
-          <w:u w:val="none"/>
-        </w:rPr>
         <w:t xml:space="preserve"> the </w:t>
       </w:r>
       <w:r>
-        <w:rPr>
-          <w:u w:val="none"/>
-        </w:rPr>
         <w:t xml:space="preserve">overall </w:t>
       </w:r>
       <w:r>
-        <w:rPr>
-          <w:u w:val="none"/>
-        </w:rPr>
         <w:t xml:space="preserve">code quality of the project. Some larger classes, such as the Game1 class, </w:t>
       </w:r>
       <w:r>
-        <w:rPr>
-          <w:u w:val="none"/>
-        </w:rPr>
-        <w:t xml:space="preserve">had sections of code broken up and </w:t>
-      </w:r>
-      <w:r>
-        <w:rPr>
-          <w:u w:val="none"/>
-        </w:rPr>
-        <w:t>delegated</w:t>
-      </w:r>
-      <w:r>
-        <w:rPr>
-          <w:u w:val="none"/>
-        </w:rPr>
-        <w:t xml:space="preserve"> to different classes or entirely new classes.</w:t>
-      </w:r>
-      <w:r>
-        <w:rPr>
-          <w:u w:val="none"/>
-        </w:rPr>
+        <w:t>had sections of code broken up and delegated to different classes or entirely new classes.</w:t>
+      </w:r>
+      <w:r>
         <w:t xml:space="preserve"> Part of this came with creating the screen and room classes, which were naturally </w:t>
       </w:r>
       <w:r>
-        <w:rPr>
-          <w:u w:val="none"/>
-        </w:rPr>
         <w:t>needed as the complexity of the game increased (e.g. single room to multiple rooms each with their own set of enemies, items, etc.).</w:t>
       </w:r>
       <w:r>
-        <w:rPr>
-          <w:u w:val="none"/>
-        </w:rPr>
         <w:t xml:space="preserve"> </w:t>
       </w:r>
       <w:r>
-        <w:rPr>
-          <w:u w:val="none"/>
-        </w:rPr>
         <w:t xml:space="preserve"> </w:t>
       </w:r>
       <w:r>
-        <w:rPr>
-          <w:u w:val="none"/>
-        </w:rPr>
         <w:t>This</w:t>
       </w:r>
       <w:r>
-        <w:rPr>
-          <w:u w:val="none"/>
-        </w:rPr>
         <w:t xml:space="preserve"> overall</w:t>
       </w:r>
       <w:r>
-        <w:rPr>
-          <w:u w:val="none"/>
-        </w:rPr>
         <w:t xml:space="preserve"> change</w:t>
       </w:r>
       <w:r>
-        <w:rPr>
-          <w:u w:val="none"/>
-        </w:rPr>
         <w:t xml:space="preserve"> of breaking up classes</w:t>
       </w:r>
       <w:r>
-        <w:rPr>
-          <w:u w:val="none"/>
-        </w:rPr>
+        <w:t xml:space="preserve"> was done in</w:t>
+      </w:r>
+      <w:r>
+        <w:t xml:space="preserve"> order to shorten and lessen the responsibility of </w:t>
+      </w:r>
+      <w:r>
+        <w:t>larger classes.</w:t>
+      </w:r>
+      <w:r>
+        <w:t xml:space="preserve"> In the long term, this will effectively lead to higher cohesion and a more maintainable code base.</w:t>
+      </w:r>
+    </w:p>
+    <w:p>
+      <w:r>
+        <w:t xml:space="preserve">General code quality was also improved for new code by utilizing paired programming, where two team members sat down together to tackle harder problems. By having two programmers contributing to the same </w:t>
+      </w:r>
+      <w:r>
+        <w:t xml:space="preserve">code simultaneously, improvements like more readable naming emerge </w:t>
+      </w:r>
+      <w:r>
+        <w:t>as well as utilization of helpful</w:t>
+      </w:r>
+      <w:r>
+        <w:t>/more efficient</w:t>
+      </w:r>
+      <w:r>
         <w:t xml:space="preserve"> </w:t>
       </w:r>
       <w:r>
-        <w:rPr>
-          <w:u w:val="none"/>
-        </w:rPr>
-        <w:t>was done in</w:t>
-      </w:r>
-      <w:r>
-        <w:rPr>
-          <w:u w:val="none"/>
-        </w:rPr>
-        <w:t xml:space="preserve"> order to shorten and lessen the responsibility of </w:t>
-      </w:r>
-      <w:r>
-        <w:rPr>
-          <w:u w:val="none"/>
-        </w:rPr>
-        <w:t>larger classes.</w:t>
-      </w:r>
-      <w:r>
-        <w:rPr>
-          <w:u w:val="none"/>
-        </w:rPr>
-        <w:t xml:space="preserve"> In the long term, this will effectively lead to higher cohesion and a more maintainable code base.</w:t>
-      </w:r>
-    </w:p>
-    <w:p>
-      <w:pPr>
-        <w:pStyle w:val="Normal"/>
-        <w:rPr>
-          <w:u w:val="none"/>
-        </w:rPr>
-      </w:pPr>
-      <w:r>
-        <w:rPr>
-          <w:u w:val="none"/>
-        </w:rPr>
-        <w:t xml:space="preserve">General code quality was also improved for new code by utilizing paired programming, where two team members sat down together to tackle harder problems. By having two programmers contributing to the same </w:t>
-      </w:r>
-      <w:r>
-        <w:rPr>
-          <w:u w:val="none"/>
-        </w:rPr>
-        <w:t xml:space="preserve">code simultaneously, improvements like more readable naming emerge </w:t>
-      </w:r>
-      <w:r>
-        <w:rPr>
-          <w:u w:val="none"/>
-        </w:rPr>
-        <w:t>as well as utilization of helpful</w:t>
-      </w:r>
-      <w:r>
-        <w:rPr>
-          <w:u w:val="none"/>
-        </w:rPr>
-        <w:t>/more efficient</w:t>
-      </w:r>
-      <w:r>
-        <w:rPr>
-          <w:u w:val="none"/>
-        </w:rPr>
+        <w:t>C# syntax.</w:t>
+      </w:r>
+      <w:r>
+        <w:t xml:space="preserve"> This especially came in handy when writing the “All Collision Handler” class. Figuring out </w:t>
+      </w:r>
+      <w:r>
+        <w:t>the best “C#” way</w:t>
+      </w:r>
+      <w:r>
+        <w:t xml:space="preserve"> to take in </w:t>
+      </w:r>
+      <w:r>
+        <w:t xml:space="preserve">two object </w:t>
+      </w:r>
+      <w:r>
+        <w:t xml:space="preserve">types and a side </w:t>
+      </w:r>
+      <w:r>
+        <w:t xml:space="preserve">character </w:t>
+      </w:r>
+      <w:r>
+        <w:t>and determine the proper command to execute was difficult</w:t>
+      </w:r>
+      <w:r>
         <w:t xml:space="preserve"> </w:t>
       </w:r>
       <w:r>
-        <w:rPr>
-          <w:u w:val="none"/>
-        </w:rPr>
-        <w:t>C# syntax.</w:t>
-      </w:r>
-      <w:r>
-        <w:rPr>
-          <w:u w:val="none"/>
-        </w:rPr>
-        <w:t xml:space="preserve"> This especially came in handy when writing the “All Collision Handler” class. Figuring out </w:t>
-      </w:r>
-      <w:r>
-        <w:rPr>
-          <w:u w:val="none"/>
-        </w:rPr>
-        <w:t>the best “C#” way</w:t>
-      </w:r>
-      <w:r>
-        <w:rPr>
-          <w:u w:val="none"/>
-        </w:rPr>
-        <w:t xml:space="preserve"> to take in </w:t>
-      </w:r>
-      <w:r>
-        <w:rPr>
-          <w:u w:val="none"/>
-        </w:rPr>
-        <w:t xml:space="preserve">two object </w:t>
-      </w:r>
-      <w:r>
-        <w:rPr>
-          <w:u w:val="none"/>
-        </w:rPr>
-        <w:t xml:space="preserve">types and a side </w:t>
-      </w:r>
-      <w:r>
-        <w:rPr>
-          <w:u w:val="none"/>
-        </w:rPr>
-        <w:t xml:space="preserve">character </w:t>
-      </w:r>
-      <w:r>
-        <w:rPr>
-          <w:u w:val="none"/>
-        </w:rPr>
-        <w:t>and determine the proper command to execute was difficult</w:t>
-      </w:r>
-      <w:r>
-        <w:rPr>
-          <w:u w:val="none"/>
-        </w:rPr>
-        <w:t xml:space="preserve"> </w:t>
-      </w:r>
-      <w:r>
-        <w:rPr>
-          <w:u w:val="none"/>
-        </w:rPr>
         <w:t>as we are relatively new to the language. These kinds of challenges are much easier and more beneficial when working as a team.</w:t>
       </w:r>
     </w:p>
     <w:sectPr>
-      <w:pgSz w:w="12240" w:h="15840" w:orient="portrait"/>
+      <w:pgSz w:w="12240" w:h="15840"/>
       <w:pgMar w:top="1440" w:right="1440" w:bottom="1440" w:left="1440" w:header="720" w:footer="720" w:gutter="0"/>
       <w:cols w:space="720"/>
       <w:docGrid w:linePitch="360"/>
@@ -610,11 +382,11 @@
 </file>
 
 <file path=word/styles.xml><?xml version="1.0" encoding="utf-8"?>
-<w:styles xmlns:wp14="http://schemas.microsoft.com/office/word/2010/wordprocessingDrawing" xmlns:mc="http://schemas.openxmlformats.org/markup-compatibility/2006" xmlns:r="http://schemas.openxmlformats.org/officeDocument/2006/relationships" xmlns:w="http://schemas.openxmlformats.org/wordprocessingml/2006/main" xmlns:w14="http://schemas.microsoft.com/office/word/2010/wordml" xmlns:w15="http://schemas.microsoft.com/office/word/2012/wordml" mc:Ignorable="w14 w15 wp14">
+<w:styles xmlns:mc="http://schemas.openxmlformats.org/markup-compatibility/2006" xmlns:r="http://schemas.openxmlformats.org/officeDocument/2006/relationships" xmlns:w="http://schemas.openxmlformats.org/wordprocessingml/2006/main" xmlns:w14="http://schemas.microsoft.com/office/word/2010/wordml" xmlns:w15="http://schemas.microsoft.com/office/word/2012/wordml" xmlns:w16cid="http://schemas.microsoft.com/office/word/2016/wordml/cid" xmlns:w16se="http://schemas.microsoft.com/office/word/2015/wordml/symex" mc:Ignorable="w14 w15 w16se w16cid">
   <w:docDefaults>
     <w:rPrDefault>
       <w:rPr>
-        <w:rFonts w:asciiTheme="minorHAnsi" w:hAnsiTheme="minorHAnsi" w:eastAsiaTheme="minorHAnsi" w:cstheme="minorBidi"/>
+        <w:rFonts w:asciiTheme="minorHAnsi" w:eastAsiaTheme="minorHAnsi" w:hAnsiTheme="minorHAnsi" w:cstheme="minorBidi"/>
         <w:sz w:val="22"/>
         <w:szCs w:val="22"/>
         <w:lang w:val="en-US" w:eastAsia="en-US" w:bidi="ar-SA"/>
@@ -626,17 +398,17 @@
       </w:pPr>
     </w:pPrDefault>
   </w:docDefaults>
-  <w:latentStyles w:defLockedState="0" w:defUIPriority="99" w:defSemiHidden="0" w:defUnhideWhenUsed="0" w:defQFormat="0" w:count="371">
+  <w:latentStyles w:defLockedState="0" w:defUIPriority="99" w:defSemiHidden="0" w:defUnhideWhenUsed="0" w:defQFormat="0" w:count="376">
     <w:lsdException w:name="Normal" w:uiPriority="0" w:qFormat="1"/>
     <w:lsdException w:name="heading 1" w:uiPriority="9" w:qFormat="1"/>
-    <w:lsdException w:name="heading 2" w:uiPriority="9" w:semiHidden="1" w:unhideWhenUsed="1" w:qFormat="1"/>
-    <w:lsdException w:name="heading 3" w:uiPriority="9" w:semiHidden="1" w:unhideWhenUsed="1" w:qFormat="1"/>
-    <w:lsdException w:name="heading 4" w:uiPriority="9" w:semiHidden="1" w:unhideWhenUsed="1" w:qFormat="1"/>
-    <w:lsdException w:name="heading 5" w:uiPriority="9" w:semiHidden="1" w:unhideWhenUsed="1" w:qFormat="1"/>
-    <w:lsdException w:name="heading 6" w:uiPriority="9" w:semiHidden="1" w:unhideWhenUsed="1" w:qFormat="1"/>
-    <w:lsdException w:name="heading 7" w:uiPriority="9" w:semiHidden="1" w:unhideWhenUsed="1" w:qFormat="1"/>
-    <w:lsdException w:name="heading 8" w:uiPriority="9" w:semiHidden="1" w:unhideWhenUsed="1" w:qFormat="1"/>
-    <w:lsdException w:name="heading 9" w:uiPriority="9" w:semiHidden="1" w:unhideWhenUsed="1" w:qFormat="1"/>
+    <w:lsdException w:name="heading 2" w:semiHidden="1" w:uiPriority="9" w:unhideWhenUsed="1" w:qFormat="1"/>
+    <w:lsdException w:name="heading 3" w:semiHidden="1" w:uiPriority="9" w:unhideWhenUsed="1" w:qFormat="1"/>
+    <w:lsdException w:name="heading 4" w:semiHidden="1" w:uiPriority="9" w:unhideWhenUsed="1" w:qFormat="1"/>
+    <w:lsdException w:name="heading 5" w:semiHidden="1" w:uiPriority="9" w:unhideWhenUsed="1" w:qFormat="1"/>
+    <w:lsdException w:name="heading 6" w:semiHidden="1" w:uiPriority="9" w:unhideWhenUsed="1" w:qFormat="1"/>
+    <w:lsdException w:name="heading 7" w:semiHidden="1" w:uiPriority="9" w:unhideWhenUsed="1" w:qFormat="1"/>
+    <w:lsdException w:name="heading 8" w:semiHidden="1" w:uiPriority="9" w:unhideWhenUsed="1" w:qFormat="1"/>
+    <w:lsdException w:name="heading 9" w:semiHidden="1" w:uiPriority="9" w:unhideWhenUsed="1" w:qFormat="1"/>
     <w:lsdException w:name="index 1" w:semiHidden="1" w:unhideWhenUsed="1"/>
     <w:lsdException w:name="index 2" w:semiHidden="1" w:unhideWhenUsed="1"/>
     <w:lsdException w:name="index 3" w:semiHidden="1" w:unhideWhenUsed="1"/>
@@ -646,22 +418,22 @@
     <w:lsdException w:name="index 7" w:semiHidden="1" w:unhideWhenUsed="1"/>
     <w:lsdException w:name="index 8" w:semiHidden="1" w:unhideWhenUsed="1"/>
     <w:lsdException w:name="index 9" w:semiHidden="1" w:unhideWhenUsed="1"/>
-    <w:lsdException w:name="toc 1" w:uiPriority="39" w:semiHidden="1" w:unhideWhenUsed="1"/>
-    <w:lsdException w:name="toc 2" w:uiPriority="39" w:semiHidden="1" w:unhideWhenUsed="1"/>
-    <w:lsdException w:name="toc 3" w:uiPriority="39" w:semiHidden="1" w:unhideWhenUsed="1"/>
-    <w:lsdException w:name="toc 4" w:uiPriority="39" w:semiHidden="1" w:unhideWhenUsed="1"/>
-    <w:lsdException w:name="toc 5" w:uiPriority="39" w:semiHidden="1" w:unhideWhenUsed="1"/>
-    <w:lsdException w:name="toc 6" w:uiPriority="39" w:semiHidden="1" w:unhideWhenUsed="1"/>
-    <w:lsdException w:name="toc 7" w:uiPriority="39" w:semiHidden="1" w:unhideWhenUsed="1"/>
-    <w:lsdException w:name="toc 8" w:uiPriority="39" w:semiHidden="1" w:unhideWhenUsed="1"/>
-    <w:lsdException w:name="toc 9" w:uiPriority="39" w:semiHidden="1" w:unhideWhenUsed="1"/>
+    <w:lsdException w:name="toc 1" w:semiHidden="1" w:uiPriority="39" w:unhideWhenUsed="1"/>
+    <w:lsdException w:name="toc 2" w:semiHidden="1" w:uiPriority="39" w:unhideWhenUsed="1"/>
+    <w:lsdException w:name="toc 3" w:semiHidden="1" w:uiPriority="39" w:unhideWhenUsed="1"/>
+    <w:lsdException w:name="toc 4" w:semiHidden="1" w:uiPriority="39" w:unhideWhenUsed="1"/>
+    <w:lsdException w:name="toc 5" w:semiHidden="1" w:uiPriority="39" w:unhideWhenUsed="1"/>
+    <w:lsdException w:name="toc 6" w:semiHidden="1" w:uiPriority="39" w:unhideWhenUsed="1"/>
+    <w:lsdException w:name="toc 7" w:semiHidden="1" w:uiPriority="39" w:unhideWhenUsed="1"/>
+    <w:lsdException w:name="toc 8" w:semiHidden="1" w:uiPriority="39" w:unhideWhenUsed="1"/>
+    <w:lsdException w:name="toc 9" w:semiHidden="1" w:uiPriority="39" w:unhideWhenUsed="1"/>
     <w:lsdException w:name="Normal Indent" w:semiHidden="1" w:unhideWhenUsed="1"/>
     <w:lsdException w:name="footnote text" w:semiHidden="1" w:unhideWhenUsed="1"/>
     <w:lsdException w:name="annotation text" w:semiHidden="1" w:unhideWhenUsed="1"/>
     <w:lsdException w:name="header" w:semiHidden="1" w:unhideWhenUsed="1"/>
     <w:lsdException w:name="footer" w:semiHidden="1" w:unhideWhenUsed="1"/>
     <w:lsdException w:name="index heading" w:semiHidden="1" w:unhideWhenUsed="1"/>
-    <w:lsdException w:name="caption" w:uiPriority="35" w:semiHidden="1" w:unhideWhenUsed="1" w:qFormat="1"/>
+    <w:lsdException w:name="caption" w:semiHidden="1" w:uiPriority="35" w:unhideWhenUsed="1" w:qFormat="1"/>
     <w:lsdException w:name="table of figures" w:semiHidden="1" w:unhideWhenUsed="1"/>
     <w:lsdException w:name="envelope address" w:semiHidden="1" w:unhideWhenUsed="1"/>
     <w:lsdException w:name="envelope return" w:semiHidden="1" w:unhideWhenUsed="1"/>
@@ -692,7 +464,7 @@
     <w:lsdException w:name="Title" w:uiPriority="10" w:qFormat="1"/>
     <w:lsdException w:name="Closing" w:semiHidden="1" w:unhideWhenUsed="1"/>
     <w:lsdException w:name="Signature" w:semiHidden="1" w:unhideWhenUsed="1"/>
-    <w:lsdException w:name="Default Paragraph Font" w:uiPriority="1" w:semiHidden="1" w:unhideWhenUsed="1"/>
+    <w:lsdException w:name="Default Paragraph Font" w:semiHidden="1" w:uiPriority="1" w:unhideWhenUsed="1"/>
     <w:lsdException w:name="Body Text" w:semiHidden="1" w:unhideWhenUsed="1"/>
     <w:lsdException w:name="Body Text Indent" w:semiHidden="1" w:unhideWhenUsed="1"/>
     <w:lsdException w:name="List Continue" w:semiHidden="1" w:unhideWhenUsed="1"/>
@@ -732,7 +504,6 @@
     <w:lsdException w:name="HTML Sample" w:semiHidden="1" w:unhideWhenUsed="1"/>
     <w:lsdException w:name="HTML Typewriter" w:semiHidden="1" w:unhideWhenUsed="1"/>
     <w:lsdException w:name="HTML Variable" w:semiHidden="1" w:unhideWhenUsed="1"/>
-    <w:lsdException w:name="Normal Table" w:semiHidden="1" w:unhideWhenUsed="1"/>
     <w:lsdException w:name="annotation subject" w:semiHidden="1" w:unhideWhenUsed="1"/>
     <w:lsdException w:name="No List" w:semiHidden="1" w:unhideWhenUsed="1"/>
     <w:lsdException w:name="Outline List 1" w:semiHidden="1" w:unhideWhenUsed="1"/>
@@ -775,11 +546,8 @@
     <w:lsdException w:name="Table Contemporary" w:semiHidden="1" w:unhideWhenUsed="1"/>
     <w:lsdException w:name="Table Elegant" w:semiHidden="1" w:unhideWhenUsed="1"/>
     <w:lsdException w:name="Table Professional" w:semiHidden="1" w:unhideWhenUsed="1"/>
-    <w:lsdException w:name="Table Subtle 1" w:semiHidden="1" w:unhideWhenUsed="1"/>
     <w:lsdException w:name="Table Subtle 2" w:semiHidden="1" w:unhideWhenUsed="1"/>
     <w:lsdException w:name="Table Web 1" w:semiHidden="1" w:unhideWhenUsed="1"/>
-    <w:lsdException w:name="Table Web 2" w:semiHidden="1" w:unhideWhenUsed="1"/>
-    <w:lsdException w:name="Table Web 3" w:semiHidden="1" w:unhideWhenUsed="1"/>
     <w:lsdException w:name="Balloon Text" w:semiHidden="1" w:unhideWhenUsed="1"/>
     <w:lsdException w:name="Table Grid" w:uiPriority="39"/>
     <w:lsdException w:name="Table Theme" w:semiHidden="1" w:unhideWhenUsed="1"/>
@@ -892,8 +660,8 @@
     <w:lsdException w:name="Subtle Reference" w:uiPriority="31" w:qFormat="1"/>
     <w:lsdException w:name="Intense Reference" w:uiPriority="32" w:qFormat="1"/>
     <w:lsdException w:name="Book Title" w:uiPriority="33" w:qFormat="1"/>
-    <w:lsdException w:name="Bibliography" w:uiPriority="37" w:semiHidden="1" w:unhideWhenUsed="1"/>
-    <w:lsdException w:name="TOC Heading" w:uiPriority="39" w:semiHidden="1" w:unhideWhenUsed="1" w:qFormat="1"/>
+    <w:lsdException w:name="Bibliography" w:semiHidden="1" w:uiPriority="37" w:unhideWhenUsed="1"/>
+    <w:lsdException w:name="TOC Heading" w:semiHidden="1" w:uiPriority="39" w:unhideWhenUsed="1" w:qFormat="1"/>
     <w:lsdException w:name="Plain Table 1" w:uiPriority="41"/>
     <w:lsdException w:name="Plain Table 2" w:uiPriority="42"/>
     <w:lsdException w:name="Plain Table 3" w:uiPriority="43"/>
@@ -998,18 +766,23 @@
     <w:lsdException w:name="List Table 5 Dark Accent 6" w:uiPriority="50"/>
     <w:lsdException w:name="List Table 6 Colorful Accent 6" w:uiPriority="51"/>
     <w:lsdException w:name="List Table 7 Colorful Accent 6" w:uiPriority="52"/>
+    <w:lsdException w:name="Mention" w:semiHidden="1" w:unhideWhenUsed="1"/>
+    <w:lsdException w:name="Smart Hyperlink" w:semiHidden="1" w:unhideWhenUsed="1"/>
+    <w:lsdException w:name="Hashtag" w:semiHidden="1" w:unhideWhenUsed="1"/>
+    <w:lsdException w:name="Unresolved Mention" w:semiHidden="1" w:unhideWhenUsed="1"/>
+    <w:lsdException w:name="Smart Link" w:semiHidden="1" w:unhideWhenUsed="1"/>
   </w:latentStyles>
-  <w:style w:type="paragraph" w:styleId="Normal" w:default="1">
+  <w:style w:type="paragraph" w:default="1" w:styleId="Normal">
     <w:name w:val="Normal"/>
     <w:qFormat/>
   </w:style>
-  <w:style w:type="character" w:styleId="DefaultParagraphFont" w:default="1">
+  <w:style w:type="character" w:default="1" w:styleId="DefaultParagraphFont">
     <w:name w:val="Default Paragraph Font"/>
     <w:uiPriority w:val="1"/>
     <w:semiHidden/>
     <w:unhideWhenUsed/>
   </w:style>
-  <w:style w:type="table" w:styleId="TableNormal" w:default="1">
+  <w:style w:type="table" w:default="1" w:styleId="TableNormal">
     <w:name w:val="Normal Table"/>
     <w:uiPriority w:val="99"/>
     <w:semiHidden/>
@@ -1024,7 +797,7 @@
       </w:tblCellMar>
     </w:tblPr>
   </w:style>
-  <w:style w:type="numbering" w:styleId="NoList" w:default="1">
+  <w:style w:type="numbering" w:default="1" w:styleId="NoList">
     <w:name w:val="No List"/>
     <w:uiPriority w:val="99"/>
     <w:semiHidden/>

</xml_diff>

<commit_message>
Attempted to fix broken sprint 3 review doc.
</commit_message>
<xml_diff>
--- a/_Documentation/Sprint Reviews/Sprint 3 Reflection.docx
+++ b/_Documentation/Sprint Reviews/Sprint 3 Reflection.docx
@@ -217,13 +217,21 @@
         <w:t xml:space="preserve">For sprint 3 the team got off to a bad start. We were all very busy for the start of the sprint, and no one managed to get a solid amount of work done. We managed to meet and agree on how each branch should communicate and what design patterns we should </w:t>
       </w:r>
       <w:r>
-        <w:t>use. Near the middle of the sprint, we really began to tackle the work and get through everything, even as new issues arose. Our biggest issue for this sprint was definite</w:t>
+        <w:t xml:space="preserve">use. Near the middle of the sprint, we really began to tackle the work and get through everything, even as new issues arose. Our biggest issue for this sprint was </w:t>
+      </w:r>
+      <w:proofErr w:type="gramStart"/>
+      <w:r>
+        <w:t>definite</w:t>
       </w:r>
       <w:r>
         <w:t xml:space="preserve">ly </w:t>
       </w:r>
       <w:r>
-        <w:t xml:space="preserve">time, which played against us as other courses littered us with labs, projects, and midterms. In the end, we still pulled the sprint through to a good place and completed most of the required features for the sprint, </w:t>
+        <w:t>time</w:t>
+      </w:r>
+      <w:proofErr w:type="gramEnd"/>
+      <w:r>
+        <w:t xml:space="preserve">, which played against us as other courses littered us with labs, projects, and midterms. In the end, we still pulled the sprint through to a good place and completed most of the required features for the sprint, </w:t>
       </w:r>
       <w:r>
         <w:t>along with tackling the bugs that came with them.</w:t>
@@ -392,10 +400,18 @@
         <w:t xml:space="preserve"> of breaking up classes</w:t>
       </w:r>
       <w:r>
-        <w:t xml:space="preserve"> was done in</w:t>
-      </w:r>
-      <w:r>
-        <w:t xml:space="preserve"> order to shorten and lessen the responsibility of </w:t>
+        <w:t xml:space="preserve"> was done </w:t>
+      </w:r>
+      <w:proofErr w:type="gramStart"/>
+      <w:r>
+        <w:t>in</w:t>
+      </w:r>
+      <w:r>
+        <w:t xml:space="preserve"> order to</w:t>
+      </w:r>
+      <w:proofErr w:type="gramEnd"/>
+      <w:r>
+        <w:t xml:space="preserve"> shorten and lessen the responsibility of </w:t>
       </w:r>
       <w:r>
         <w:t>larger classes.</w:t>
@@ -489,6 +505,9 @@
     <w:p/>
     <w:p>
       <w:r>
+        <w:rPr>
+          <w:noProof/>
+        </w:rPr>
         <w:drawing>
           <wp:inline distT="0" distB="0" distL="0" distR="0" wp14:anchorId="568E822F" wp14:editId="74B3F808">
             <wp:extent cx="5943600" cy="2985770"/>
@@ -526,6 +545,7 @@
         </w:drawing>
       </w:r>
     </w:p>
+    <w:p/>
     <w:sectPr>
       <w:pgSz w:w="12240" w:h="15840"/>
       <w:pgMar w:top="1440" w:right="1440" w:bottom="1440" w:left="1440" w:header="720" w:footer="720" w:gutter="0"/>

</xml_diff>